<commit_message>
create users in db
</commit_message>
<xml_diff>
--- a/Project supporting Artifacts/Citation/Naveen.docx
+++ b/Project supporting Artifacts/Citation/Naveen.docx
@@ -173,7 +173,7 @@
         </w:rPr>
         <w:t xml:space="preserve">. Retrieved October 16, 2023, from </w:t>
       </w:r>
-      <w:hyperlink r:id="rId4" w:history="1">
+      <w:hyperlink r:id="rId4" w:anchor="GUID-6298D716-EC83-4F49-A85E-7751430EF545" w:history="1">
         <w:r>
           <w:rPr>
             <w:rStyle w:val="Hyperlink"/>
@@ -226,7 +226,7 @@
         </w:rPr>
         <w:t xml:space="preserve">. Electrictoolbox.com. </w:t>
       </w:r>
-      <w:hyperlink r:id="rId5" w:history="1">
+      <w:hyperlink r:id="rId5" w:anchor="google_vignette" w:history="1">
         <w:r>
           <w:rPr>
             <w:rStyle w:val="Hyperlink"/>
@@ -444,18 +444,205 @@
           <w:sz w:val="27"/>
           <w:szCs w:val="27"/>
         </w:rPr>
-        <w:t>. (2022, December 22). Coderpad.io. https://coderpad.io/blog/development/advanced-stored-procedures-in-</w:t>
-      </w:r>
-      <w:r>
-        <w:rPr>
-          <w:rFonts w:ascii="Calibri" w:hAnsi="Calibri" w:cs="Calibri"/>
-          <w:color w:val="000000"/>
-          <w:sz w:val="27"/>
-          <w:szCs w:val="27"/>
-        </w:rPr>
-        <w:lastRenderedPageBreak/>
-        <w:t>mysql/#:~:text=Declaring%20local%20variables%20in%20stored%20procedures&amp;text=The%20variable%20name%20follows%20the</w:t>
-      </w:r>
+        <w:t xml:space="preserve">. (2022, December 22). Coderpad.io. </w:t>
+      </w:r>
+      <w:hyperlink r:id="rId8" w:history="1">
+        <w:r>
+          <w:rPr>
+            <w:rStyle w:val="Hyperlink"/>
+            <w:rFonts w:ascii="Calibri" w:hAnsi="Calibri" w:cs="Calibri"/>
+            <w:sz w:val="27"/>
+            <w:szCs w:val="27"/>
+          </w:rPr>
+          <w:t>https://coderpad.io/blog/development/advanced-stored-procedures-in-</w:t>
+        </w:r>
+        <w:r>
+          <w:rPr>
+            <w:rStyle w:val="Hyperlink"/>
+            <w:rFonts w:ascii="Calibri" w:hAnsi="Calibri" w:cs="Calibri"/>
+            <w:sz w:val="27"/>
+            <w:szCs w:val="27"/>
+          </w:rPr>
+          <w:lastRenderedPageBreak/>
+          <w:t>mysql/#:~:text=Declaring%20local%20variables%20in%20stored%20procedures&amp;text=The%20variable%20name%20follows%20the</w:t>
+        </w:r>
+      </w:hyperlink>
+    </w:p>
+    <w:p>
+      <w:pPr>
+        <w:pStyle w:val="NormalWeb"/>
+        <w:spacing w:before="0" w:beforeAutospacing="0" w:after="0" w:afterAutospacing="0" w:line="480" w:lineRule="atLeast"/>
+        <w:ind w:left="720" w:hanging="720"/>
+        <w:rPr>
+          <w:rFonts w:ascii="Calibri" w:hAnsi="Calibri" w:cs="Calibri"/>
+          <w:color w:val="000000"/>
+          <w:sz w:val="27"/>
+          <w:szCs w:val="27"/>
+        </w:rPr>
+      </w:pPr>
+      <w:r>
+        <w:rPr>
+          <w:rFonts w:ascii="Calibri" w:hAnsi="Calibri" w:cs="Calibri"/>
+          <w:i/>
+          <w:iCs/>
+          <w:color w:val="000000"/>
+          <w:sz w:val="27"/>
+          <w:szCs w:val="27"/>
+        </w:rPr>
+        <w:t>How To Create a New User and Grant Permissions in MySQL</w:t>
+      </w:r>
+      <w:r>
+        <w:rPr>
+          <w:rFonts w:ascii="Calibri" w:hAnsi="Calibri" w:cs="Calibri"/>
+          <w:color w:val="000000"/>
+          <w:sz w:val="27"/>
+          <w:szCs w:val="27"/>
+        </w:rPr>
+        <w:t xml:space="preserve">. (n.d.). </w:t>
+      </w:r>
+      <w:proofErr w:type="spellStart"/>
+      <w:r>
+        <w:rPr>
+          <w:rFonts w:ascii="Calibri" w:hAnsi="Calibri" w:cs="Calibri"/>
+          <w:color w:val="000000"/>
+          <w:sz w:val="27"/>
+          <w:szCs w:val="27"/>
+        </w:rPr>
+        <w:t>DigitalOcean</w:t>
+      </w:r>
+      <w:proofErr w:type="spellEnd"/>
+      <w:r>
+        <w:rPr>
+          <w:rFonts w:ascii="Calibri" w:hAnsi="Calibri" w:cs="Calibri"/>
+          <w:color w:val="000000"/>
+          <w:sz w:val="27"/>
+          <w:szCs w:val="27"/>
+        </w:rPr>
+        <w:t xml:space="preserve">. </w:t>
+      </w:r>
+      <w:hyperlink r:id="rId9" w:history="1">
+        <w:r>
+          <w:rPr>
+            <w:rStyle w:val="Hyperlink"/>
+            <w:rFonts w:ascii="Calibri" w:hAnsi="Calibri" w:cs="Calibri"/>
+            <w:sz w:val="27"/>
+            <w:szCs w:val="27"/>
+          </w:rPr>
+          <w:t>https://www.digitalocean.com/community/tutorials/how-to-create-a-new-user-and-grant-permissions-in-mysql</w:t>
+        </w:r>
+      </w:hyperlink>
+    </w:p>
+    <w:p>
+      <w:pPr>
+        <w:pStyle w:val="NormalWeb"/>
+        <w:spacing w:before="0" w:beforeAutospacing="0" w:after="0" w:afterAutospacing="0" w:line="480" w:lineRule="atLeast"/>
+        <w:ind w:left="720" w:hanging="720"/>
+        <w:rPr>
+          <w:rFonts w:ascii="Calibri" w:hAnsi="Calibri" w:cs="Calibri"/>
+          <w:color w:val="000000"/>
+          <w:sz w:val="27"/>
+          <w:szCs w:val="27"/>
+        </w:rPr>
+      </w:pPr>
+      <w:r>
+        <w:rPr>
+          <w:rFonts w:ascii="Calibri" w:hAnsi="Calibri" w:cs="Calibri"/>
+          <w:i/>
+          <w:iCs/>
+          <w:color w:val="000000"/>
+          <w:sz w:val="27"/>
+          <w:szCs w:val="27"/>
+        </w:rPr>
+        <w:t xml:space="preserve">MySQL Create User &amp; Grant Permissions [Tutorial] | </w:t>
+      </w:r>
+      <w:proofErr w:type="spellStart"/>
+      <w:r>
+        <w:rPr>
+          <w:rFonts w:ascii="Calibri" w:hAnsi="Calibri" w:cs="Calibri"/>
+          <w:i/>
+          <w:iCs/>
+          <w:color w:val="000000"/>
+          <w:sz w:val="27"/>
+          <w:szCs w:val="27"/>
+        </w:rPr>
+        <w:t>strongDM</w:t>
+      </w:r>
+      <w:proofErr w:type="spellEnd"/>
+      <w:r>
+        <w:rPr>
+          <w:rFonts w:ascii="Calibri" w:hAnsi="Calibri" w:cs="Calibri"/>
+          <w:color w:val="000000"/>
+          <w:sz w:val="27"/>
+          <w:szCs w:val="27"/>
+        </w:rPr>
+        <w:t>. (n.d.). Discover.strongdm.com. https://www.strongdm.com/blog/mysql-create-user-manage-access-privileges-how-to</w:t>
+      </w:r>
+    </w:p>
+    <w:p>
+      <w:pPr>
+        <w:pStyle w:val="NormalWeb"/>
+        <w:rPr>
+          <w:rFonts w:ascii="Calibri" w:hAnsi="Calibri" w:cs="Calibri"/>
+          <w:color w:val="000000"/>
+          <w:sz w:val="27"/>
+          <w:szCs w:val="27"/>
+        </w:rPr>
+      </w:pPr>
+      <w:r>
+        <w:rPr>
+          <w:rFonts w:ascii="Calibri" w:hAnsi="Calibri" w:cs="Calibri"/>
+          <w:color w:val="000000"/>
+          <w:sz w:val="27"/>
+          <w:szCs w:val="27"/>
+        </w:rPr>
+        <w:t>‌</w:t>
+      </w:r>
+    </w:p>
+    <w:p>
+      <w:pPr>
+        <w:pStyle w:val="NormalWeb"/>
+        <w:spacing w:before="0" w:beforeAutospacing="0" w:after="0" w:afterAutospacing="0" w:line="480" w:lineRule="atLeast"/>
+        <w:ind w:left="720" w:hanging="720"/>
+        <w:rPr>
+          <w:rFonts w:ascii="Calibri" w:hAnsi="Calibri" w:cs="Calibri"/>
+          <w:color w:val="000000"/>
+          <w:sz w:val="27"/>
+          <w:szCs w:val="27"/>
+        </w:rPr>
+      </w:pPr>
+    </w:p>
+    <w:p>
+      <w:pPr>
+        <w:pStyle w:val="NormalWeb"/>
+        <w:rPr>
+          <w:rFonts w:ascii="Calibri" w:hAnsi="Calibri" w:cs="Calibri"/>
+          <w:color w:val="000000"/>
+          <w:sz w:val="27"/>
+          <w:szCs w:val="27"/>
+        </w:rPr>
+      </w:pPr>
+      <w:r>
+        <w:rPr>
+          <w:rFonts w:ascii="Calibri" w:hAnsi="Calibri" w:cs="Calibri"/>
+          <w:color w:val="000000"/>
+          <w:sz w:val="27"/>
+          <w:szCs w:val="27"/>
+        </w:rPr>
+        <w:t>‌</w:t>
+      </w:r>
+    </w:p>
+    <w:p>
+      <w:pPr>
+        <w:pStyle w:val="NormalWeb"/>
+        <w:spacing w:before="0" w:beforeAutospacing="0" w:after="0" w:afterAutospacing="0" w:line="480" w:lineRule="atLeast"/>
+        <w:ind w:left="720" w:hanging="720"/>
+        <w:rPr>
+          <w:rFonts w:ascii="Calibri" w:hAnsi="Calibri" w:cs="Calibri"/>
+          <w:color w:val="000000"/>
+          <w:sz w:val="27"/>
+          <w:szCs w:val="27"/>
+        </w:rPr>
+      </w:pPr>
     </w:p>
     <w:p>
       <w:pPr>

</xml_diff>